<commit_message>
Added information about what went wrong to journal
</commit_message>
<xml_diff>
--- a/Journal.docx
+++ b/Journal.docx
@@ -34,6 +34,9 @@
     </w:p>
     <w:p>
       <w:r>
+        <w:rPr>
+          <w:noProof/>
+        </w:rPr>
         <w:drawing>
           <wp:inline distT="0" distB="0" distL="0" distR="0" wp14:anchorId="10AECF4A" wp14:editId="1D52FDD0">
             <wp:extent cx="3334215" cy="2372056"/>
@@ -103,6 +106,9 @@
     </w:p>
     <w:p>
       <w:r>
+        <w:rPr>
+          <w:noProof/>
+        </w:rPr>
         <w:drawing>
           <wp:inline distT="0" distB="0" distL="0" distR="0" wp14:anchorId="1E9DDFF3" wp14:editId="4A13E707">
             <wp:extent cx="4069080" cy="2103120"/>
@@ -194,11 +200,12 @@
       <w:r>
         <w:t xml:space="preserve"> I see this:</w:t>
       </w:r>
-      <w:bookmarkStart w:id="0" w:name="_GoBack"/>
-      <w:bookmarkEnd w:id="0"/>
-    </w:p>
-    <w:p>
-      <w:r>
+    </w:p>
+    <w:p>
+      <w:r>
+        <w:rPr>
+          <w:noProof/>
+        </w:rPr>
         <w:drawing>
           <wp:inline distT="0" distB="0" distL="0" distR="0" wp14:anchorId="482A7B15" wp14:editId="44E68937">
             <wp:extent cx="5943600" cy="1724025"/>
@@ -253,6 +260,9 @@
       <w:r>
         <w:t>I merged the pull request.</w:t>
       </w:r>
+      <w:r>
+        <w:t xml:space="preserve"> There were some problems with that, do I am trying again. I’m not certain what went wrong.</w:t>
+      </w:r>
     </w:p>
     <w:p>
       <w:pPr>
@@ -277,6 +287,8 @@
       <w:pPr>
         <w:pStyle w:val="Heading1"/>
       </w:pPr>
+      <w:bookmarkStart w:id="0" w:name="_GoBack"/>
+      <w:bookmarkEnd w:id="0"/>
     </w:p>
     <w:sectPr>
       <w:pgSz w:w="12240" w:h="15840"/>

</xml_diff>